<commit_message>
small update to doc
</commit_message>
<xml_diff>
--- a/Documentation/Implemented API Calls.docx
+++ b/Documentation/Implemented API Calls.docx
@@ -53,7 +53,21 @@
         <w:t xml:space="preserve">note: </w:t>
       </w:r>
       <w:r>
-        <w:t>url = http://localhost:3000/</w:t>
+        <w:t>url = http://localhost:</w:t>
+      </w:r>
+      <w:r>
+        <w:t>8</w:t>
+      </w:r>
+      <w:r>
+        <w:t>0</w:t>
+      </w:r>
+      <w:r>
+        <w:t>8</w:t>
+      </w:r>
+      <w:bookmarkStart w:id="0" w:name="_GoBack"/>
+      <w:bookmarkEnd w:id="0"/>
+      <w:r>
+        <w:t>0/</w:t>
       </w:r>
     </w:p>
     <w:p>
@@ -773,8 +787,6 @@
             <w:r>
               <w:t xml:space="preserve"> to admin/organizer</w:t>
             </w:r>
-            <w:bookmarkStart w:id="0" w:name="_GoBack"/>
-            <w:bookmarkEnd w:id="0"/>
             <w:r>
               <w:t>)</w:t>
             </w:r>

</xml_diff>

<commit_message>
implemented listAdmins and adminEvents
</commit_message>
<xml_diff>
--- a/Documentation/Implemented API Calls.docx
+++ b/Documentation/Implemented API Calls.docx
@@ -41,7 +41,15 @@
         <w:t>note:</w:t>
       </w:r>
       <w:r>
-        <w:t xml:space="preserve"> Check the status code to know whether the api call worked or whether there was an error.</w:t>
+        <w:t xml:space="preserve"> Check the status code to know whether the </w:t>
+      </w:r>
+      <w:proofErr w:type="spellStart"/>
+      <w:r>
+        <w:t>api</w:t>
+      </w:r>
+      <w:proofErr w:type="spellEnd"/>
+      <w:r>
+        <w:t xml:space="preserve"> call worked or whether there was an error.</w:t>
       </w:r>
     </w:p>
     <w:p>
@@ -52,8 +60,13 @@
         </w:rPr>
         <w:t xml:space="preserve">note: </w:t>
       </w:r>
+      <w:proofErr w:type="spellStart"/>
       <w:r>
-        <w:t>url = http://localhost:</w:t>
+        <w:t>url</w:t>
+      </w:r>
+      <w:proofErr w:type="spellEnd"/>
+      <w:r>
+        <w:t xml:space="preserve"> = http://localhost:</w:t>
       </w:r>
       <w:r>
         <w:t>8</w:t>
@@ -64,8 +77,6 @@
       <w:r>
         <w:t>8</w:t>
       </w:r>
-      <w:bookmarkStart w:id="0" w:name="_GoBack"/>
-      <w:bookmarkEnd w:id="0"/>
       <w:r>
         <w:t>0/</w:t>
       </w:r>
@@ -87,7 +98,15 @@
         <w:t>(JSON web token)</w:t>
       </w:r>
       <w:r>
-        <w:t>, which contains userId and level. Currently, the token expires after 24 hours. The token is used for both user authorization and user authentication.</w:t>
+        <w:t xml:space="preserve">, which contains </w:t>
+      </w:r>
+      <w:proofErr w:type="spellStart"/>
+      <w:r>
+        <w:t>userId</w:t>
+      </w:r>
+      <w:proofErr w:type="spellEnd"/>
+      <w:r>
+        <w:t xml:space="preserve"> and level. Currently, the token expires after 24 hours. The token is used for both user authorization and user authentication.</w:t>
       </w:r>
     </w:p>
     <w:p/>
@@ -113,13 +132,31 @@
                 <w:bCs/>
               </w:rPr>
             </w:pPr>
-            <w:r>
-              <w:rPr>
-                <w:b/>
-                <w:bCs/>
-              </w:rPr>
-              <w:t>url/registerUser</w:t>
-            </w:r>
+            <w:proofErr w:type="spellStart"/>
+            <w:r>
+              <w:rPr>
+                <w:b/>
+                <w:bCs/>
+              </w:rPr>
+              <w:t>url</w:t>
+            </w:r>
+            <w:proofErr w:type="spellEnd"/>
+            <w:r>
+              <w:rPr>
+                <w:b/>
+                <w:bCs/>
+              </w:rPr>
+              <w:t>/</w:t>
+            </w:r>
+            <w:proofErr w:type="spellStart"/>
+            <w:r>
+              <w:rPr>
+                <w:b/>
+                <w:bCs/>
+              </w:rPr>
+              <w:t>registerUser</w:t>
+            </w:r>
+            <w:proofErr w:type="spellEnd"/>
           </w:p>
         </w:tc>
         <w:tc>
@@ -273,13 +310,31 @@
                 <w:bCs/>
               </w:rPr>
             </w:pPr>
-            <w:r>
-              <w:rPr>
-                <w:b/>
-                <w:bCs/>
-              </w:rPr>
-              <w:t>url/loginUser</w:t>
-            </w:r>
+            <w:proofErr w:type="spellStart"/>
+            <w:r>
+              <w:rPr>
+                <w:b/>
+                <w:bCs/>
+              </w:rPr>
+              <w:t>url</w:t>
+            </w:r>
+            <w:proofErr w:type="spellEnd"/>
+            <w:r>
+              <w:rPr>
+                <w:b/>
+                <w:bCs/>
+              </w:rPr>
+              <w:t>/</w:t>
+            </w:r>
+            <w:proofErr w:type="spellStart"/>
+            <w:r>
+              <w:rPr>
+                <w:b/>
+                <w:bCs/>
+              </w:rPr>
+              <w:t>loginUser</w:t>
+            </w:r>
+            <w:proofErr w:type="spellEnd"/>
           </w:p>
         </w:tc>
         <w:tc>
@@ -423,6 +478,7 @@
                 <w:bCs/>
               </w:rPr>
             </w:pPr>
+            <w:proofErr w:type="spellStart"/>
             <w:r>
               <w:rPr>
                 <w:b/>
@@ -430,22 +486,37 @@
               </w:rPr>
               <w:t>url</w:t>
             </w:r>
-            <w:r>
-              <w:rPr>
-                <w:b/>
-                <w:bCs/>
-              </w:rPr>
-              <w:t>/approveEvent</w:t>
-            </w:r>
-          </w:p>
-        </w:tc>
-        <w:tc>
-          <w:tcPr>
-            <w:tcW w:w="6925" w:type="dxa"/>
-          </w:tcPr>
-          <w:p>
-            <w:r>
-              <w:t>SuperAdmin approves an event created by an Admin</w:t>
+            <w:proofErr w:type="spellEnd"/>
+            <w:r>
+              <w:rPr>
+                <w:b/>
+                <w:bCs/>
+              </w:rPr>
+              <w:t>/</w:t>
+            </w:r>
+            <w:proofErr w:type="spellStart"/>
+            <w:r>
+              <w:rPr>
+                <w:b/>
+                <w:bCs/>
+              </w:rPr>
+              <w:t>listAdmins</w:t>
+            </w:r>
+            <w:proofErr w:type="spellEnd"/>
+          </w:p>
+        </w:tc>
+        <w:tc>
+          <w:tcPr>
+            <w:tcW w:w="6925" w:type="dxa"/>
+          </w:tcPr>
+          <w:p>
+            <w:proofErr w:type="spellStart"/>
+            <w:r>
+              <w:t>SuperAdmin</w:t>
+            </w:r>
+            <w:proofErr w:type="spellEnd"/>
+            <w:r>
+              <w:t xml:space="preserve"> lists all admins</w:t>
             </w:r>
           </w:p>
         </w:tc>
@@ -467,7 +538,7 @@
           </w:tcPr>
           <w:p>
             <w:r>
-              <w:t>PUT</w:t>
+              <w:t>POST</w:t>
             </w:r>
           </w:p>
         </w:tc>
@@ -491,12 +562,6 @@
             <w:r>
               <w:t>Token</w:t>
             </w:r>
-            <w:r>
-              <w:t xml:space="preserve"> and</w:t>
-            </w:r>
-            <w:r>
-              <w:t xml:space="preserve"> eventid</w:t>
-            </w:r>
           </w:p>
         </w:tc>
       </w:tr>
@@ -535,7 +600,7 @@
           </w:tcPr>
           <w:p>
             <w:r>
-              <w:t>message</w:t>
+              <w:t>Admins array and message</w:t>
             </w:r>
           </w:p>
         </w:tc>
@@ -588,6 +653,7 @@
                 <w:bCs/>
               </w:rPr>
             </w:pPr>
+            <w:proofErr w:type="spellStart"/>
             <w:r>
               <w:rPr>
                 <w:b/>
@@ -596,22 +662,37 @@
               <w:lastRenderedPageBreak/>
               <w:t>url</w:t>
             </w:r>
-            <w:r>
-              <w:rPr>
-                <w:b/>
-                <w:bCs/>
-              </w:rPr>
-              <w:t>/createEvent</w:t>
-            </w:r>
-          </w:p>
-        </w:tc>
-        <w:tc>
-          <w:tcPr>
-            <w:tcW w:w="6925" w:type="dxa"/>
-          </w:tcPr>
-          <w:p>
-            <w:r>
-              <w:t>User creates an event and becomes an admin</w:t>
+            <w:proofErr w:type="spellEnd"/>
+            <w:r>
+              <w:rPr>
+                <w:b/>
+                <w:bCs/>
+              </w:rPr>
+              <w:t>/</w:t>
+            </w:r>
+            <w:proofErr w:type="spellStart"/>
+            <w:r>
+              <w:rPr>
+                <w:b/>
+                <w:bCs/>
+              </w:rPr>
+              <w:t>adminEvents</w:t>
+            </w:r>
+            <w:proofErr w:type="spellEnd"/>
+          </w:p>
+        </w:tc>
+        <w:tc>
+          <w:tcPr>
+            <w:tcW w:w="6925" w:type="dxa"/>
+          </w:tcPr>
+          <w:p>
+            <w:proofErr w:type="spellStart"/>
+            <w:r>
+              <w:t>SuperAdmin</w:t>
+            </w:r>
+            <w:proofErr w:type="spellEnd"/>
+            <w:r>
+              <w:t xml:space="preserve"> lists all events organized by a particular admin</w:t>
             </w:r>
           </w:p>
         </w:tc>
@@ -655,7 +736,7 @@
           </w:tcPr>
           <w:p>
             <w:r>
-              <w:t>Token and title</w:t>
+              <w:t>Token and id (of admin)</w:t>
             </w:r>
           </w:p>
         </w:tc>
@@ -675,11 +756,7 @@
           <w:tcPr>
             <w:tcW w:w="6925" w:type="dxa"/>
           </w:tcPr>
-          <w:p>
-            <w:r>
-              <w:t>Description, url, startdate, enddate, address, city, state, and zipcode</w:t>
-            </w:r>
-          </w:p>
+          <w:p/>
         </w:tc>
       </w:tr>
       <w:tr>
@@ -699,13 +776,7 @@
           </w:tcPr>
           <w:p>
             <w:r>
-              <w:t xml:space="preserve">Token, </w:t>
-            </w:r>
-            <w:r>
-              <w:t>e</w:t>
-            </w:r>
-            <w:r>
-              <w:t>ventid, title, and message</w:t>
+              <w:t>Events array and message</w:t>
             </w:r>
           </w:p>
         </w:tc>
@@ -728,67 +799,6 @@
           <w:p>
             <w:r>
               <w:t>message</w:t>
-            </w:r>
-          </w:p>
-        </w:tc>
-      </w:tr>
-      <w:tr>
-        <w:tc>
-          <w:tcPr>
-            <w:tcW w:w="2425" w:type="dxa"/>
-          </w:tcPr>
-          <w:p>
-            <w:pPr>
-              <w:rPr>
-                <w:b/>
-                <w:bCs/>
-              </w:rPr>
-            </w:pPr>
-            <w:r>
-              <w:rPr>
-                <w:b/>
-                <w:bCs/>
-              </w:rPr>
-              <w:t xml:space="preserve">IMPORTANT </w:t>
-            </w:r>
-            <w:r>
-              <w:rPr>
-                <w:b/>
-                <w:bCs/>
-              </w:rPr>
-              <w:t>NOTE</w:t>
-            </w:r>
-          </w:p>
-        </w:tc>
-        <w:tc>
-          <w:tcPr>
-            <w:tcW w:w="6925" w:type="dxa"/>
-          </w:tcPr>
-          <w:p>
-            <w:r>
-              <w:rPr>
-                <w:b/>
-                <w:bCs/>
-              </w:rPr>
-              <w:t>Replace previous token with new token!</w:t>
-            </w:r>
-            <w:r>
-              <w:t xml:space="preserve"> (If normal user creates their 1</w:t>
-            </w:r>
-            <w:r>
-              <w:rPr>
-                <w:vertAlign w:val="superscript"/>
-              </w:rPr>
-              <w:t>st</w:t>
-            </w:r>
-            <w:r>
-              <w:t xml:space="preserve"> event, the new token will update their permission level</w:t>
-            </w:r>
-            <w:r>
-              <w:t xml:space="preserve"> to admin/organizer</w:t>
-            </w:r>
-            <w:r>
-              <w:t>)</w:t>
             </w:r>
           </w:p>
         </w:tc>
@@ -817,6 +827,7 @@
                 <w:bCs/>
               </w:rPr>
             </w:pPr>
+            <w:proofErr w:type="spellStart"/>
             <w:r>
               <w:rPr>
                 <w:b/>
@@ -824,22 +835,37 @@
               </w:rPr>
               <w:t>url</w:t>
             </w:r>
-            <w:r>
-              <w:rPr>
-                <w:b/>
-                <w:bCs/>
-              </w:rPr>
-              <w:t>/listSelfEvents</w:t>
-            </w:r>
-          </w:p>
-        </w:tc>
-        <w:tc>
-          <w:tcPr>
-            <w:tcW w:w="6925" w:type="dxa"/>
-          </w:tcPr>
-          <w:p>
-            <w:r>
-              <w:t>Lists all events this admin has created (can also be used to filter only active events)</w:t>
+            <w:proofErr w:type="spellEnd"/>
+            <w:r>
+              <w:rPr>
+                <w:b/>
+                <w:bCs/>
+              </w:rPr>
+              <w:t>/</w:t>
+            </w:r>
+            <w:proofErr w:type="spellStart"/>
+            <w:r>
+              <w:rPr>
+                <w:b/>
+                <w:bCs/>
+              </w:rPr>
+              <w:t>approveEvent</w:t>
+            </w:r>
+            <w:proofErr w:type="spellEnd"/>
+          </w:p>
+        </w:tc>
+        <w:tc>
+          <w:tcPr>
+            <w:tcW w:w="6925" w:type="dxa"/>
+          </w:tcPr>
+          <w:p>
+            <w:proofErr w:type="spellStart"/>
+            <w:r>
+              <w:t>SuperAdmin</w:t>
+            </w:r>
+            <w:proofErr w:type="spellEnd"/>
+            <w:r>
+              <w:t xml:space="preserve"> approves an event created by an Admin</w:t>
             </w:r>
           </w:p>
         </w:tc>
@@ -861,7 +887,7 @@
           </w:tcPr>
           <w:p>
             <w:r>
-              <w:t>POST</w:t>
+              <w:t>PUT</w:t>
             </w:r>
           </w:p>
         </w:tc>
@@ -885,6 +911,17 @@
             <w:r>
               <w:t>Token</w:t>
             </w:r>
+            <w:r>
+              <w:t xml:space="preserve"> and</w:t>
+            </w:r>
+            <w:r>
+              <w:t xml:space="preserve"> </w:t>
+            </w:r>
+            <w:proofErr w:type="spellStart"/>
+            <w:r>
+              <w:t>eventid</w:t>
+            </w:r>
+            <w:proofErr w:type="spellEnd"/>
           </w:p>
         </w:tc>
       </w:tr>
@@ -923,7 +960,7 @@
           </w:tcPr>
           <w:p>
             <w:r>
-              <w:t>Events array and message</w:t>
+              <w:t>message</w:t>
             </w:r>
           </w:p>
         </w:tc>
@@ -974,6 +1011,7 @@
                 <w:bCs/>
               </w:rPr>
             </w:pPr>
+            <w:proofErr w:type="spellStart"/>
             <w:r>
               <w:rPr>
                 <w:b/>
@@ -981,22 +1019,32 @@
               </w:rPr>
               <w:t>url</w:t>
             </w:r>
-            <w:r>
-              <w:rPr>
-                <w:b/>
-                <w:bCs/>
-              </w:rPr>
-              <w:t>/eventsByDate</w:t>
-            </w:r>
-          </w:p>
-        </w:tc>
-        <w:tc>
-          <w:tcPr>
-            <w:tcW w:w="6925" w:type="dxa"/>
-          </w:tcPr>
-          <w:p>
-            <w:r>
-              <w:t>List all events within startdate and enddate</w:t>
+            <w:proofErr w:type="spellEnd"/>
+            <w:r>
+              <w:rPr>
+                <w:b/>
+                <w:bCs/>
+              </w:rPr>
+              <w:t>/</w:t>
+            </w:r>
+            <w:proofErr w:type="spellStart"/>
+            <w:r>
+              <w:rPr>
+                <w:b/>
+                <w:bCs/>
+              </w:rPr>
+              <w:t>createEvent</w:t>
+            </w:r>
+            <w:proofErr w:type="spellEnd"/>
+          </w:p>
+        </w:tc>
+        <w:tc>
+          <w:tcPr>
+            <w:tcW w:w="6925" w:type="dxa"/>
+          </w:tcPr>
+          <w:p>
+            <w:r>
+              <w:t>User creates an event and becomes an admin</w:t>
             </w:r>
           </w:p>
         </w:tc>
@@ -1018,7 +1066,7 @@
           </w:tcPr>
           <w:p>
             <w:r>
-              <w:t>GET</w:t>
+              <w:t>POST</w:t>
             </w:r>
           </w:p>
         </w:tc>
@@ -1040,7 +1088,7 @@
           </w:tcPr>
           <w:p>
             <w:r>
-              <w:t>Startdate and enddate</w:t>
+              <w:t>Token and title</w:t>
             </w:r>
           </w:p>
         </w:tc>
@@ -1060,7 +1108,40 @@
           <w:tcPr>
             <w:tcW w:w="6925" w:type="dxa"/>
           </w:tcPr>
-          <w:p/>
+          <w:p>
+            <w:r>
+              <w:t xml:space="preserve">Description, </w:t>
+            </w:r>
+            <w:proofErr w:type="spellStart"/>
+            <w:r>
+              <w:t>url</w:t>
+            </w:r>
+            <w:proofErr w:type="spellEnd"/>
+            <w:r>
+              <w:t xml:space="preserve">, </w:t>
+            </w:r>
+            <w:proofErr w:type="spellStart"/>
+            <w:r>
+              <w:t>startdate</w:t>
+            </w:r>
+            <w:proofErr w:type="spellEnd"/>
+            <w:r>
+              <w:t xml:space="preserve">, </w:t>
+            </w:r>
+            <w:proofErr w:type="spellStart"/>
+            <w:r>
+              <w:t>enddate</w:t>
+            </w:r>
+            <w:proofErr w:type="spellEnd"/>
+            <w:r>
+              <w:t xml:space="preserve">, address, city, state, and </w:t>
+            </w:r>
+            <w:proofErr w:type="spellStart"/>
+            <w:r>
+              <w:t>zipcode</w:t>
+            </w:r>
+            <w:proofErr w:type="spellEnd"/>
+          </w:p>
         </w:tc>
       </w:tr>
       <w:tr>
@@ -1080,7 +1161,18 @@
           </w:tcPr>
           <w:p>
             <w:r>
-              <w:t>Events array and message</w:t>
+              <w:t xml:space="preserve">Token, </w:t>
+            </w:r>
+            <w:proofErr w:type="spellStart"/>
+            <w:r>
+              <w:t>e</w:t>
+            </w:r>
+            <w:r>
+              <w:t>ventid</w:t>
+            </w:r>
+            <w:proofErr w:type="spellEnd"/>
+            <w:r>
+              <w:t>, title, and message</w:t>
             </w:r>
           </w:p>
         </w:tc>
@@ -1103,6 +1195,67 @@
           <w:p>
             <w:r>
               <w:t>message</w:t>
+            </w:r>
+          </w:p>
+        </w:tc>
+      </w:tr>
+      <w:tr>
+        <w:tc>
+          <w:tcPr>
+            <w:tcW w:w="2425" w:type="dxa"/>
+          </w:tcPr>
+          <w:p>
+            <w:pPr>
+              <w:rPr>
+                <w:b/>
+                <w:bCs/>
+              </w:rPr>
+            </w:pPr>
+            <w:r>
+              <w:rPr>
+                <w:b/>
+                <w:bCs/>
+              </w:rPr>
+              <w:t xml:space="preserve">IMPORTANT </w:t>
+            </w:r>
+            <w:r>
+              <w:rPr>
+                <w:b/>
+                <w:bCs/>
+              </w:rPr>
+              <w:t>NOTE</w:t>
+            </w:r>
+          </w:p>
+        </w:tc>
+        <w:tc>
+          <w:tcPr>
+            <w:tcW w:w="6925" w:type="dxa"/>
+          </w:tcPr>
+          <w:p>
+            <w:r>
+              <w:rPr>
+                <w:b/>
+                <w:bCs/>
+              </w:rPr>
+              <w:t>Replace previous token with new token!</w:t>
+            </w:r>
+            <w:r>
+              <w:t xml:space="preserve"> (If normal user creates their 1</w:t>
+            </w:r>
+            <w:r>
+              <w:rPr>
+                <w:vertAlign w:val="superscript"/>
+              </w:rPr>
+              <w:t>st</w:t>
+            </w:r>
+            <w:r>
+              <w:t xml:space="preserve"> event, the new token will update their permission level</w:t>
+            </w:r>
+            <w:r>
+              <w:t xml:space="preserve"> to admin/organizer</w:t>
+            </w:r>
+            <w:r>
+              <w:t>)</w:t>
             </w:r>
           </w:p>
         </w:tc>
@@ -1131,6 +1284,7 @@
                 <w:bCs/>
               </w:rPr>
             </w:pPr>
+            <w:proofErr w:type="spellStart"/>
             <w:r>
               <w:rPr>
                 <w:b/>
@@ -1138,22 +1292,32 @@
               </w:rPr>
               <w:t>url</w:t>
             </w:r>
-            <w:r>
-              <w:rPr>
-                <w:b/>
-                <w:bCs/>
-              </w:rPr>
-              <w:t>/eventsByCity</w:t>
-            </w:r>
-          </w:p>
-        </w:tc>
-        <w:tc>
-          <w:tcPr>
-            <w:tcW w:w="6925" w:type="dxa"/>
-          </w:tcPr>
-          <w:p>
-            <w:r>
-              <w:t>List all active events by city</w:t>
+            <w:proofErr w:type="spellEnd"/>
+            <w:r>
+              <w:rPr>
+                <w:b/>
+                <w:bCs/>
+              </w:rPr>
+              <w:t>/</w:t>
+            </w:r>
+            <w:proofErr w:type="spellStart"/>
+            <w:r>
+              <w:rPr>
+                <w:b/>
+                <w:bCs/>
+              </w:rPr>
+              <w:t>listSelfEvents</w:t>
+            </w:r>
+            <w:proofErr w:type="spellEnd"/>
+          </w:p>
+        </w:tc>
+        <w:tc>
+          <w:tcPr>
+            <w:tcW w:w="6925" w:type="dxa"/>
+          </w:tcPr>
+          <w:p>
+            <w:r>
+              <w:t>Lists all events this admin has created (can also be used to filter only active events)</w:t>
             </w:r>
           </w:p>
         </w:tc>
@@ -1175,7 +1339,7 @@
           </w:tcPr>
           <w:p>
             <w:r>
-              <w:t>GET</w:t>
+              <w:t>POST</w:t>
             </w:r>
           </w:p>
         </w:tc>
@@ -1197,7 +1361,7 @@
           </w:tcPr>
           <w:p>
             <w:r>
-              <w:t>city</w:t>
+              <w:t>Token</w:t>
             </w:r>
           </w:p>
         </w:tc>
@@ -1288,6 +1452,7 @@
                 <w:bCs/>
               </w:rPr>
             </w:pPr>
+            <w:proofErr w:type="spellStart"/>
             <w:r>
               <w:rPr>
                 <w:b/>
@@ -1295,13 +1460,387 @@
               </w:rPr>
               <w:t>url</w:t>
             </w:r>
-            <w:r>
-              <w:rPr>
-                <w:b/>
-                <w:bCs/>
-              </w:rPr>
-              <w:t>/joinEvent</w:t>
-            </w:r>
+            <w:proofErr w:type="spellEnd"/>
+            <w:r>
+              <w:rPr>
+                <w:b/>
+                <w:bCs/>
+              </w:rPr>
+              <w:t>/</w:t>
+            </w:r>
+            <w:proofErr w:type="spellStart"/>
+            <w:r>
+              <w:rPr>
+                <w:b/>
+                <w:bCs/>
+              </w:rPr>
+              <w:t>eventsByDate</w:t>
+            </w:r>
+            <w:proofErr w:type="spellEnd"/>
+          </w:p>
+        </w:tc>
+        <w:tc>
+          <w:tcPr>
+            <w:tcW w:w="6925" w:type="dxa"/>
+          </w:tcPr>
+          <w:p>
+            <w:r>
+              <w:t xml:space="preserve">List all events within </w:t>
+            </w:r>
+            <w:proofErr w:type="spellStart"/>
+            <w:r>
+              <w:t>startdate</w:t>
+            </w:r>
+            <w:proofErr w:type="spellEnd"/>
+            <w:r>
+              <w:t xml:space="preserve"> and </w:t>
+            </w:r>
+            <w:proofErr w:type="spellStart"/>
+            <w:r>
+              <w:t>enddate</w:t>
+            </w:r>
+            <w:proofErr w:type="spellEnd"/>
+          </w:p>
+        </w:tc>
+      </w:tr>
+      <w:tr>
+        <w:tc>
+          <w:tcPr>
+            <w:tcW w:w="2425" w:type="dxa"/>
+          </w:tcPr>
+          <w:p>
+            <w:r>
+              <w:t>HTTP Request</w:t>
+            </w:r>
+          </w:p>
+        </w:tc>
+        <w:tc>
+          <w:tcPr>
+            <w:tcW w:w="6925" w:type="dxa"/>
+          </w:tcPr>
+          <w:p>
+            <w:r>
+              <w:t>GET</w:t>
+            </w:r>
+          </w:p>
+        </w:tc>
+      </w:tr>
+      <w:tr>
+        <w:tc>
+          <w:tcPr>
+            <w:tcW w:w="2425" w:type="dxa"/>
+          </w:tcPr>
+          <w:p>
+            <w:r>
+              <w:t>Required Inputs</w:t>
+            </w:r>
+          </w:p>
+        </w:tc>
+        <w:tc>
+          <w:tcPr>
+            <w:tcW w:w="6925" w:type="dxa"/>
+          </w:tcPr>
+          <w:p>
+            <w:proofErr w:type="spellStart"/>
+            <w:r>
+              <w:t>Startdate</w:t>
+            </w:r>
+            <w:proofErr w:type="spellEnd"/>
+            <w:r>
+              <w:t xml:space="preserve"> and </w:t>
+            </w:r>
+            <w:proofErr w:type="spellStart"/>
+            <w:r>
+              <w:t>enddate</w:t>
+            </w:r>
+            <w:proofErr w:type="spellEnd"/>
+          </w:p>
+        </w:tc>
+      </w:tr>
+      <w:tr>
+        <w:tc>
+          <w:tcPr>
+            <w:tcW w:w="2425" w:type="dxa"/>
+          </w:tcPr>
+          <w:p>
+            <w:r>
+              <w:t>Optional Inputs</w:t>
+            </w:r>
+          </w:p>
+        </w:tc>
+        <w:tc>
+          <w:tcPr>
+            <w:tcW w:w="6925" w:type="dxa"/>
+          </w:tcPr>
+          <w:p/>
+        </w:tc>
+      </w:tr>
+      <w:tr>
+        <w:tc>
+          <w:tcPr>
+            <w:tcW w:w="2425" w:type="dxa"/>
+          </w:tcPr>
+          <w:p>
+            <w:r>
+              <w:t>Successful Output</w:t>
+            </w:r>
+          </w:p>
+        </w:tc>
+        <w:tc>
+          <w:tcPr>
+            <w:tcW w:w="6925" w:type="dxa"/>
+          </w:tcPr>
+          <w:p>
+            <w:r>
+              <w:t>Events array and message</w:t>
+            </w:r>
+          </w:p>
+        </w:tc>
+      </w:tr>
+      <w:tr>
+        <w:tc>
+          <w:tcPr>
+            <w:tcW w:w="2425" w:type="dxa"/>
+          </w:tcPr>
+          <w:p>
+            <w:r>
+              <w:t>Error Output</w:t>
+            </w:r>
+          </w:p>
+        </w:tc>
+        <w:tc>
+          <w:tcPr>
+            <w:tcW w:w="6925" w:type="dxa"/>
+          </w:tcPr>
+          <w:p>
+            <w:r>
+              <w:t>message</w:t>
+            </w:r>
+          </w:p>
+        </w:tc>
+      </w:tr>
+    </w:tbl>
+    <w:p/>
+    <w:p/>
+    <w:tbl>
+      <w:tblPr>
+        <w:tblStyle w:val="TableGrid"/>
+        <w:tblW w:w="0" w:type="auto"/>
+        <w:tblLook w:val="04A0" w:firstRow="1" w:lastRow="0" w:firstColumn="1" w:lastColumn="0" w:noHBand="0" w:noVBand="1"/>
+      </w:tblPr>
+      <w:tblGrid>
+        <w:gridCol w:w="2425"/>
+        <w:gridCol w:w="6925"/>
+      </w:tblGrid>
+      <w:tr>
+        <w:tc>
+          <w:tcPr>
+            <w:tcW w:w="2425" w:type="dxa"/>
+          </w:tcPr>
+          <w:p>
+            <w:pPr>
+              <w:rPr>
+                <w:b/>
+                <w:bCs/>
+              </w:rPr>
+            </w:pPr>
+            <w:proofErr w:type="spellStart"/>
+            <w:r>
+              <w:rPr>
+                <w:b/>
+                <w:bCs/>
+              </w:rPr>
+              <w:lastRenderedPageBreak/>
+              <w:t>url</w:t>
+            </w:r>
+            <w:proofErr w:type="spellEnd"/>
+            <w:r>
+              <w:rPr>
+                <w:b/>
+                <w:bCs/>
+              </w:rPr>
+              <w:t>/</w:t>
+            </w:r>
+            <w:proofErr w:type="spellStart"/>
+            <w:r>
+              <w:rPr>
+                <w:b/>
+                <w:bCs/>
+              </w:rPr>
+              <w:t>eventsByCity</w:t>
+            </w:r>
+            <w:proofErr w:type="spellEnd"/>
+          </w:p>
+        </w:tc>
+        <w:tc>
+          <w:tcPr>
+            <w:tcW w:w="6925" w:type="dxa"/>
+          </w:tcPr>
+          <w:p>
+            <w:r>
+              <w:t>List all active events by city</w:t>
+            </w:r>
+          </w:p>
+        </w:tc>
+      </w:tr>
+      <w:tr>
+        <w:tc>
+          <w:tcPr>
+            <w:tcW w:w="2425" w:type="dxa"/>
+          </w:tcPr>
+          <w:p>
+            <w:r>
+              <w:t>HTTP Request</w:t>
+            </w:r>
+          </w:p>
+        </w:tc>
+        <w:tc>
+          <w:tcPr>
+            <w:tcW w:w="6925" w:type="dxa"/>
+          </w:tcPr>
+          <w:p>
+            <w:r>
+              <w:t>GET</w:t>
+            </w:r>
+          </w:p>
+        </w:tc>
+      </w:tr>
+      <w:tr>
+        <w:tc>
+          <w:tcPr>
+            <w:tcW w:w="2425" w:type="dxa"/>
+          </w:tcPr>
+          <w:p>
+            <w:r>
+              <w:t>Required Inputs</w:t>
+            </w:r>
+          </w:p>
+        </w:tc>
+        <w:tc>
+          <w:tcPr>
+            <w:tcW w:w="6925" w:type="dxa"/>
+          </w:tcPr>
+          <w:p>
+            <w:r>
+              <w:t>city</w:t>
+            </w:r>
+          </w:p>
+        </w:tc>
+      </w:tr>
+      <w:tr>
+        <w:tc>
+          <w:tcPr>
+            <w:tcW w:w="2425" w:type="dxa"/>
+          </w:tcPr>
+          <w:p>
+            <w:r>
+              <w:t>Optional Inputs</w:t>
+            </w:r>
+          </w:p>
+        </w:tc>
+        <w:tc>
+          <w:tcPr>
+            <w:tcW w:w="6925" w:type="dxa"/>
+          </w:tcPr>
+          <w:p/>
+        </w:tc>
+      </w:tr>
+      <w:tr>
+        <w:tc>
+          <w:tcPr>
+            <w:tcW w:w="2425" w:type="dxa"/>
+          </w:tcPr>
+          <w:p>
+            <w:r>
+              <w:t>Successful Output</w:t>
+            </w:r>
+          </w:p>
+        </w:tc>
+        <w:tc>
+          <w:tcPr>
+            <w:tcW w:w="6925" w:type="dxa"/>
+          </w:tcPr>
+          <w:p>
+            <w:r>
+              <w:t>Events array and message</w:t>
+            </w:r>
+          </w:p>
+        </w:tc>
+      </w:tr>
+      <w:tr>
+        <w:tc>
+          <w:tcPr>
+            <w:tcW w:w="2425" w:type="dxa"/>
+          </w:tcPr>
+          <w:p>
+            <w:r>
+              <w:t>Error Output</w:t>
+            </w:r>
+          </w:p>
+        </w:tc>
+        <w:tc>
+          <w:tcPr>
+            <w:tcW w:w="6925" w:type="dxa"/>
+          </w:tcPr>
+          <w:p>
+            <w:r>
+              <w:t>message</w:t>
+            </w:r>
+          </w:p>
+        </w:tc>
+      </w:tr>
+    </w:tbl>
+    <w:p>
+      <w:bookmarkStart w:id="0" w:name="_GoBack"/>
+      <w:bookmarkEnd w:id="0"/>
+    </w:p>
+    <w:tbl>
+      <w:tblPr>
+        <w:tblStyle w:val="TableGrid"/>
+        <w:tblW w:w="0" w:type="auto"/>
+        <w:tblLook w:val="04A0" w:firstRow="1" w:lastRow="0" w:firstColumn="1" w:lastColumn="0" w:noHBand="0" w:noVBand="1"/>
+      </w:tblPr>
+      <w:tblGrid>
+        <w:gridCol w:w="2425"/>
+        <w:gridCol w:w="6925"/>
+      </w:tblGrid>
+      <w:tr>
+        <w:tc>
+          <w:tcPr>
+            <w:tcW w:w="2425" w:type="dxa"/>
+          </w:tcPr>
+          <w:p>
+            <w:pPr>
+              <w:rPr>
+                <w:b/>
+                <w:bCs/>
+              </w:rPr>
+            </w:pPr>
+            <w:proofErr w:type="spellStart"/>
+            <w:r>
+              <w:rPr>
+                <w:b/>
+                <w:bCs/>
+              </w:rPr>
+              <w:t>url</w:t>
+            </w:r>
+            <w:proofErr w:type="spellEnd"/>
+            <w:r>
+              <w:rPr>
+                <w:b/>
+                <w:bCs/>
+              </w:rPr>
+              <w:t>/</w:t>
+            </w:r>
+            <w:proofErr w:type="spellStart"/>
+            <w:r>
+              <w:rPr>
+                <w:b/>
+                <w:bCs/>
+              </w:rPr>
+              <w:t>joinEvent</w:t>
+            </w:r>
+            <w:proofErr w:type="spellEnd"/>
           </w:p>
         </w:tc>
         <w:tc>
@@ -1354,7 +1893,15 @@
           </w:tcPr>
           <w:p>
             <w:r>
-              <w:t>Token, eventid, and title</w:t>
+              <w:t xml:space="preserve">Token, </w:t>
+            </w:r>
+            <w:proofErr w:type="spellStart"/>
+            <w:r>
+              <w:t>eventid</w:t>
+            </w:r>
+            <w:proofErr w:type="spellEnd"/>
+            <w:r>
+              <w:t>, and title</w:t>
             </w:r>
           </w:p>
         </w:tc>

</xml_diff>

<commit_message>
all required api calls done
Refer to implemented api calls doc for the full list of calls and their specifications
</commit_message>
<xml_diff>
--- a/Documentation/Implemented API Calls.docx
+++ b/Documentation/Implemented API Calls.docx
@@ -427,7 +427,13 @@
           </w:tcPr>
           <w:p>
             <w:r>
-              <w:t>token, username, name, email, city, and message</w:t>
+              <w:t>token, username, name, email, city,</w:t>
+            </w:r>
+            <w:r>
+              <w:t xml:space="preserve"> level,</w:t>
+            </w:r>
+            <w:r>
+              <w:t xml:space="preserve"> and message</w:t>
             </w:r>
           </w:p>
         </w:tc>
@@ -450,6 +456,53 @@
           <w:p>
             <w:r>
               <w:t>message</w:t>
+            </w:r>
+          </w:p>
+        </w:tc>
+      </w:tr>
+      <w:tr>
+        <w:tc>
+          <w:tcPr>
+            <w:tcW w:w="2425" w:type="dxa"/>
+          </w:tcPr>
+          <w:p>
+            <w:pPr>
+              <w:rPr>
+                <w:b/>
+                <w:bCs/>
+              </w:rPr>
+            </w:pPr>
+            <w:r>
+              <w:rPr>
+                <w:b/>
+                <w:bCs/>
+              </w:rPr>
+              <w:t>IMPORTANT NOTE</w:t>
+            </w:r>
+          </w:p>
+        </w:tc>
+        <w:tc>
+          <w:tcPr>
+            <w:tcW w:w="6925" w:type="dxa"/>
+          </w:tcPr>
+          <w:p>
+            <w:r>
+              <w:rPr>
+                <w:b/>
+                <w:bCs/>
+              </w:rPr>
+              <w:t>Level is used to determine user’s permission level</w:t>
+            </w:r>
+            <w:r>
+              <w:t xml:space="preserve"> (0 = user, 1 = admin, and 2 = </w:t>
+            </w:r>
+            <w:proofErr w:type="spellStart"/>
+            <w:r>
+              <w:t>superadmin</w:t>
+            </w:r>
+            <w:proofErr w:type="spellEnd"/>
+            <w:r>
+              <w:t>). Although level is already in token, since frontend doesn’t have access to token’s payload, this is an easy way for frontend to detect the user’s permission level.</w:t>
             </w:r>
           </w:p>
         </w:tc>
@@ -629,8 +682,6 @@
       </w:tr>
     </w:tbl>
     <w:p/>
-    <w:p/>
-    <w:p/>
     <w:tbl>
       <w:tblPr>
         <w:tblStyle w:val="TableGrid"/>
@@ -692,8 +743,13 @@
             </w:r>
             <w:proofErr w:type="spellEnd"/>
             <w:r>
-              <w:t xml:space="preserve"> lists all events organized by a particular admin</w:t>
-            </w:r>
+              <w:t xml:space="preserve"> lists all events organized by a </w:t>
+            </w:r>
+            <w:proofErr w:type="gramStart"/>
+            <w:r>
+              <w:t>particular admin</w:t>
+            </w:r>
+            <w:proofErr w:type="gramEnd"/>
           </w:p>
         </w:tc>
       </w:tr>
@@ -849,7 +905,7 @@
                 <w:b/>
                 <w:bCs/>
               </w:rPr>
-              <w:t>approveEvent</w:t>
+              <w:t>listUsers</w:t>
             </w:r>
             <w:proofErr w:type="spellEnd"/>
           </w:p>
@@ -865,7 +921,7 @@
             </w:r>
             <w:proofErr w:type="spellEnd"/>
             <w:r>
-              <w:t xml:space="preserve"> approves an event created by an Admin</w:t>
+              <w:t xml:space="preserve"> lists all users</w:t>
             </w:r>
           </w:p>
         </w:tc>
@@ -887,7 +943,7 @@
           </w:tcPr>
           <w:p>
             <w:r>
-              <w:t>PUT</w:t>
+              <w:t>POST</w:t>
             </w:r>
           </w:p>
         </w:tc>
@@ -911,17 +967,6 @@
             <w:r>
               <w:t>Token</w:t>
             </w:r>
-            <w:r>
-              <w:t xml:space="preserve"> and</w:t>
-            </w:r>
-            <w:r>
-              <w:t xml:space="preserve"> </w:t>
-            </w:r>
-            <w:proofErr w:type="spellStart"/>
-            <w:r>
-              <w:t>eventid</w:t>
-            </w:r>
-            <w:proofErr w:type="spellEnd"/>
           </w:p>
         </w:tc>
       </w:tr>
@@ -960,7 +1005,7 @@
           </w:tcPr>
           <w:p>
             <w:r>
-              <w:t>message</w:t>
+              <w:t>Users array and message</w:t>
             </w:r>
           </w:p>
         </w:tc>
@@ -1033,18 +1078,23 @@
                 <w:b/>
                 <w:bCs/>
               </w:rPr>
-              <w:t>createEvent</w:t>
-            </w:r>
-            <w:proofErr w:type="spellEnd"/>
-          </w:p>
-        </w:tc>
-        <w:tc>
-          <w:tcPr>
-            <w:tcW w:w="6925" w:type="dxa"/>
-          </w:tcPr>
-          <w:p>
-            <w:r>
-              <w:t>User creates an event and becomes an admin</w:t>
+              <w:t>userEvents</w:t>
+            </w:r>
+            <w:proofErr w:type="spellEnd"/>
+          </w:p>
+        </w:tc>
+        <w:tc>
+          <w:tcPr>
+            <w:tcW w:w="6925" w:type="dxa"/>
+          </w:tcPr>
+          <w:p>
+            <w:proofErr w:type="spellStart"/>
+            <w:r>
+              <w:t>SuperAdmin</w:t>
+            </w:r>
+            <w:proofErr w:type="spellEnd"/>
+            <w:r>
+              <w:t xml:space="preserve"> lists titles of all events this user has attended</w:t>
             </w:r>
           </w:p>
         </w:tc>
@@ -1088,7 +1138,7 @@
           </w:tcPr>
           <w:p>
             <w:r>
-              <w:t>Token and title</w:t>
+              <w:t>Token and id (of user to lookup)</w:t>
             </w:r>
           </w:p>
         </w:tc>
@@ -1108,40 +1158,7 @@
           <w:tcPr>
             <w:tcW w:w="6925" w:type="dxa"/>
           </w:tcPr>
-          <w:p>
-            <w:r>
-              <w:t xml:space="preserve">Description, </w:t>
-            </w:r>
-            <w:proofErr w:type="spellStart"/>
-            <w:r>
-              <w:t>url</w:t>
-            </w:r>
-            <w:proofErr w:type="spellEnd"/>
-            <w:r>
-              <w:t xml:space="preserve">, </w:t>
-            </w:r>
-            <w:proofErr w:type="spellStart"/>
-            <w:r>
-              <w:t>startdate</w:t>
-            </w:r>
-            <w:proofErr w:type="spellEnd"/>
-            <w:r>
-              <w:t xml:space="preserve">, </w:t>
-            </w:r>
-            <w:proofErr w:type="spellStart"/>
-            <w:r>
-              <w:t>enddate</w:t>
-            </w:r>
-            <w:proofErr w:type="spellEnd"/>
-            <w:r>
-              <w:t xml:space="preserve">, address, city, state, and </w:t>
-            </w:r>
-            <w:proofErr w:type="spellStart"/>
-            <w:r>
-              <w:t>zipcode</w:t>
-            </w:r>
-            <w:proofErr w:type="spellEnd"/>
-          </w:p>
+          <w:p/>
         </w:tc>
       </w:tr>
       <w:tr>
@@ -1161,18 +1178,7 @@
           </w:tcPr>
           <w:p>
             <w:r>
-              <w:t xml:space="preserve">Token, </w:t>
-            </w:r>
-            <w:proofErr w:type="spellStart"/>
-            <w:r>
-              <w:t>e</w:t>
-            </w:r>
-            <w:r>
-              <w:t>ventid</w:t>
-            </w:r>
-            <w:proofErr w:type="spellEnd"/>
-            <w:r>
-              <w:t>, title, and message</w:t>
+              <w:t>Titles array (title of events) and message</w:t>
             </w:r>
           </w:p>
         </w:tc>
@@ -1195,67 +1201,6 @@
           <w:p>
             <w:r>
               <w:t>message</w:t>
-            </w:r>
-          </w:p>
-        </w:tc>
-      </w:tr>
-      <w:tr>
-        <w:tc>
-          <w:tcPr>
-            <w:tcW w:w="2425" w:type="dxa"/>
-          </w:tcPr>
-          <w:p>
-            <w:pPr>
-              <w:rPr>
-                <w:b/>
-                <w:bCs/>
-              </w:rPr>
-            </w:pPr>
-            <w:r>
-              <w:rPr>
-                <w:b/>
-                <w:bCs/>
-              </w:rPr>
-              <w:t xml:space="preserve">IMPORTANT </w:t>
-            </w:r>
-            <w:r>
-              <w:rPr>
-                <w:b/>
-                <w:bCs/>
-              </w:rPr>
-              <w:t>NOTE</w:t>
-            </w:r>
-          </w:p>
-        </w:tc>
-        <w:tc>
-          <w:tcPr>
-            <w:tcW w:w="6925" w:type="dxa"/>
-          </w:tcPr>
-          <w:p>
-            <w:r>
-              <w:rPr>
-                <w:b/>
-                <w:bCs/>
-              </w:rPr>
-              <w:t>Replace previous token with new token!</w:t>
-            </w:r>
-            <w:r>
-              <w:t xml:space="preserve"> (If normal user creates their 1</w:t>
-            </w:r>
-            <w:r>
-              <w:rPr>
-                <w:vertAlign w:val="superscript"/>
-              </w:rPr>
-              <w:t>st</w:t>
-            </w:r>
-            <w:r>
-              <w:t xml:space="preserve"> event, the new token will update their permission level</w:t>
-            </w:r>
-            <w:r>
-              <w:t xml:space="preserve"> to admin/organizer</w:t>
-            </w:r>
-            <w:r>
-              <w:t>)</w:t>
             </w:r>
           </w:p>
         </w:tc>
@@ -1306,18 +1251,23 @@
                 <w:b/>
                 <w:bCs/>
               </w:rPr>
-              <w:t>listSelfEvents</w:t>
-            </w:r>
-            <w:proofErr w:type="spellEnd"/>
-          </w:p>
-        </w:tc>
-        <w:tc>
-          <w:tcPr>
-            <w:tcW w:w="6925" w:type="dxa"/>
-          </w:tcPr>
-          <w:p>
-            <w:r>
-              <w:t>Lists all events this admin has created (can also be used to filter only active events)</w:t>
+              <w:t>approveEvent</w:t>
+            </w:r>
+            <w:proofErr w:type="spellEnd"/>
+          </w:p>
+        </w:tc>
+        <w:tc>
+          <w:tcPr>
+            <w:tcW w:w="6925" w:type="dxa"/>
+          </w:tcPr>
+          <w:p>
+            <w:proofErr w:type="spellStart"/>
+            <w:r>
+              <w:t>SuperAdmin</w:t>
+            </w:r>
+            <w:proofErr w:type="spellEnd"/>
+            <w:r>
+              <w:t xml:space="preserve"> approves an event created by an Admin</w:t>
             </w:r>
           </w:p>
         </w:tc>
@@ -1339,7 +1289,7 @@
           </w:tcPr>
           <w:p>
             <w:r>
-              <w:t>POST</w:t>
+              <w:t>PUT</w:t>
             </w:r>
           </w:p>
         </w:tc>
@@ -1363,6 +1313,17 @@
             <w:r>
               <w:t>Token</w:t>
             </w:r>
+            <w:r>
+              <w:t xml:space="preserve"> and</w:t>
+            </w:r>
+            <w:r>
+              <w:t xml:space="preserve"> </w:t>
+            </w:r>
+            <w:proofErr w:type="spellStart"/>
+            <w:r>
+              <w:t>eventid</w:t>
+            </w:r>
+            <w:proofErr w:type="spellEnd"/>
           </w:p>
         </w:tc>
       </w:tr>
@@ -1401,7 +1362,7 @@
           </w:tcPr>
           <w:p>
             <w:r>
-              <w:t>Events array and message</w:t>
+              <w:t>message</w:t>
             </w:r>
           </w:p>
         </w:tc>
@@ -1474,18 +1435,92 @@
                 <w:b/>
                 <w:bCs/>
               </w:rPr>
-              <w:t>eventsByDate</w:t>
-            </w:r>
-            <w:proofErr w:type="spellEnd"/>
-          </w:p>
-        </w:tc>
-        <w:tc>
-          <w:tcPr>
-            <w:tcW w:w="6925" w:type="dxa"/>
-          </w:tcPr>
-          <w:p>
-            <w:r>
-              <w:t xml:space="preserve">List all events within </w:t>
+              <w:t>createEvent</w:t>
+            </w:r>
+            <w:proofErr w:type="spellEnd"/>
+          </w:p>
+        </w:tc>
+        <w:tc>
+          <w:tcPr>
+            <w:tcW w:w="6925" w:type="dxa"/>
+          </w:tcPr>
+          <w:p>
+            <w:r>
+              <w:t>User creates an event and becomes an admin</w:t>
+            </w:r>
+          </w:p>
+        </w:tc>
+      </w:tr>
+      <w:tr>
+        <w:tc>
+          <w:tcPr>
+            <w:tcW w:w="2425" w:type="dxa"/>
+          </w:tcPr>
+          <w:p>
+            <w:r>
+              <w:t>HTTP Request</w:t>
+            </w:r>
+          </w:p>
+        </w:tc>
+        <w:tc>
+          <w:tcPr>
+            <w:tcW w:w="6925" w:type="dxa"/>
+          </w:tcPr>
+          <w:p>
+            <w:r>
+              <w:t>POST</w:t>
+            </w:r>
+          </w:p>
+        </w:tc>
+      </w:tr>
+      <w:tr>
+        <w:tc>
+          <w:tcPr>
+            <w:tcW w:w="2425" w:type="dxa"/>
+          </w:tcPr>
+          <w:p>
+            <w:r>
+              <w:t>Required Inputs</w:t>
+            </w:r>
+          </w:p>
+        </w:tc>
+        <w:tc>
+          <w:tcPr>
+            <w:tcW w:w="6925" w:type="dxa"/>
+          </w:tcPr>
+          <w:p>
+            <w:r>
+              <w:t>Token and title</w:t>
+            </w:r>
+          </w:p>
+        </w:tc>
+      </w:tr>
+      <w:tr>
+        <w:tc>
+          <w:tcPr>
+            <w:tcW w:w="2425" w:type="dxa"/>
+          </w:tcPr>
+          <w:p>
+            <w:r>
+              <w:t>Optional Inputs</w:t>
+            </w:r>
+          </w:p>
+        </w:tc>
+        <w:tc>
+          <w:tcPr>
+            <w:tcW w:w="6925" w:type="dxa"/>
+          </w:tcPr>
+          <w:p>
+            <w:r>
+              <w:t xml:space="preserve">Description, </w:t>
+            </w:r>
+            <w:proofErr w:type="spellStart"/>
+            <w:r>
+              <w:t>url</w:t>
+            </w:r>
+            <w:proofErr w:type="spellEnd"/>
+            <w:r>
+              <w:t xml:space="preserve">, </w:t>
             </w:r>
             <w:proofErr w:type="spellStart"/>
             <w:r>
@@ -1493,86 +1528,22 @@
             </w:r>
             <w:proofErr w:type="spellEnd"/>
             <w:r>
-              <w:t xml:space="preserve"> and </w:t>
+              <w:t xml:space="preserve">, </w:t>
             </w:r>
             <w:proofErr w:type="spellStart"/>
             <w:r>
               <w:t>enddate</w:t>
             </w:r>
             <w:proofErr w:type="spellEnd"/>
-          </w:p>
-        </w:tc>
-      </w:tr>
-      <w:tr>
-        <w:tc>
-          <w:tcPr>
-            <w:tcW w:w="2425" w:type="dxa"/>
-          </w:tcPr>
-          <w:p>
-            <w:r>
-              <w:t>HTTP Request</w:t>
-            </w:r>
-          </w:p>
-        </w:tc>
-        <w:tc>
-          <w:tcPr>
-            <w:tcW w:w="6925" w:type="dxa"/>
-          </w:tcPr>
-          <w:p>
-            <w:r>
-              <w:t>GET</w:t>
-            </w:r>
-          </w:p>
-        </w:tc>
-      </w:tr>
-      <w:tr>
-        <w:tc>
-          <w:tcPr>
-            <w:tcW w:w="2425" w:type="dxa"/>
-          </w:tcPr>
-          <w:p>
-            <w:r>
-              <w:t>Required Inputs</w:t>
-            </w:r>
-          </w:p>
-        </w:tc>
-        <w:tc>
-          <w:tcPr>
-            <w:tcW w:w="6925" w:type="dxa"/>
-          </w:tcPr>
-          <w:p>
-            <w:proofErr w:type="spellStart"/>
-            <w:r>
-              <w:t>Startdate</w:t>
-            </w:r>
-            <w:proofErr w:type="spellEnd"/>
-            <w:r>
-              <w:t xml:space="preserve"> and </w:t>
-            </w:r>
-            <w:proofErr w:type="spellStart"/>
-            <w:r>
-              <w:t>enddate</w:t>
-            </w:r>
-            <w:proofErr w:type="spellEnd"/>
-          </w:p>
-        </w:tc>
-      </w:tr>
-      <w:tr>
-        <w:tc>
-          <w:tcPr>
-            <w:tcW w:w="2425" w:type="dxa"/>
-          </w:tcPr>
-          <w:p>
-            <w:r>
-              <w:t>Optional Inputs</w:t>
-            </w:r>
-          </w:p>
-        </w:tc>
-        <w:tc>
-          <w:tcPr>
-            <w:tcW w:w="6925" w:type="dxa"/>
-          </w:tcPr>
-          <w:p/>
+            <w:r>
+              <w:t xml:space="preserve">, address, city, state, and </w:t>
+            </w:r>
+            <w:proofErr w:type="spellStart"/>
+            <w:r>
+              <w:t>zipcode</w:t>
+            </w:r>
+            <w:proofErr w:type="spellEnd"/>
+          </w:p>
         </w:tc>
       </w:tr>
       <w:tr>
@@ -1592,7 +1563,18 @@
           </w:tcPr>
           <w:p>
             <w:r>
-              <w:t>Events array and message</w:t>
+              <w:t xml:space="preserve">Token, </w:t>
+            </w:r>
+            <w:proofErr w:type="spellStart"/>
+            <w:r>
+              <w:t>e</w:t>
+            </w:r>
+            <w:r>
+              <w:t>ventid</w:t>
+            </w:r>
+            <w:proofErr w:type="spellEnd"/>
+            <w:r>
+              <w:t>, title, and message</w:t>
             </w:r>
           </w:p>
         </w:tc>
@@ -1615,6 +1597,67 @@
           <w:p>
             <w:r>
               <w:t>message</w:t>
+            </w:r>
+          </w:p>
+        </w:tc>
+      </w:tr>
+      <w:tr>
+        <w:tc>
+          <w:tcPr>
+            <w:tcW w:w="2425" w:type="dxa"/>
+          </w:tcPr>
+          <w:p>
+            <w:pPr>
+              <w:rPr>
+                <w:b/>
+                <w:bCs/>
+              </w:rPr>
+            </w:pPr>
+            <w:r>
+              <w:rPr>
+                <w:b/>
+                <w:bCs/>
+              </w:rPr>
+              <w:t xml:space="preserve">IMPORTANT </w:t>
+            </w:r>
+            <w:r>
+              <w:rPr>
+                <w:b/>
+                <w:bCs/>
+              </w:rPr>
+              <w:t>NOTE</w:t>
+            </w:r>
+          </w:p>
+        </w:tc>
+        <w:tc>
+          <w:tcPr>
+            <w:tcW w:w="6925" w:type="dxa"/>
+          </w:tcPr>
+          <w:p>
+            <w:r>
+              <w:rPr>
+                <w:b/>
+                <w:bCs/>
+              </w:rPr>
+              <w:t>Replace previous token with new token!</w:t>
+            </w:r>
+            <w:r>
+              <w:t xml:space="preserve"> (If normal user creates their 1</w:t>
+            </w:r>
+            <w:r>
+              <w:rPr>
+                <w:vertAlign w:val="superscript"/>
+              </w:rPr>
+              <w:t>st</w:t>
+            </w:r>
+            <w:r>
+              <w:t xml:space="preserve"> event, the new token will update their permission level</w:t>
+            </w:r>
+            <w:r>
+              <w:t xml:space="preserve"> to admin/organizer</w:t>
+            </w:r>
+            <w:r>
+              <w:t>)</w:t>
             </w:r>
           </w:p>
         </w:tc>
@@ -1667,18 +1710,18 @@
                 <w:b/>
                 <w:bCs/>
               </w:rPr>
-              <w:t>eventsByCity</w:t>
-            </w:r>
-            <w:proofErr w:type="spellEnd"/>
-          </w:p>
-        </w:tc>
-        <w:tc>
-          <w:tcPr>
-            <w:tcW w:w="6925" w:type="dxa"/>
-          </w:tcPr>
-          <w:p>
-            <w:r>
-              <w:t>List all active events by city</w:t>
+              <w:t>listSelfEvents</w:t>
+            </w:r>
+            <w:proofErr w:type="spellEnd"/>
+          </w:p>
+        </w:tc>
+        <w:tc>
+          <w:tcPr>
+            <w:tcW w:w="6925" w:type="dxa"/>
+          </w:tcPr>
+          <w:p>
+            <w:r>
+              <w:t>Lists all events this admin has created (can also be used to filter only active events)</w:t>
             </w:r>
           </w:p>
         </w:tc>
@@ -1700,7 +1743,7 @@
           </w:tcPr>
           <w:p>
             <w:r>
-              <w:t>GET</w:t>
+              <w:t>POST</w:t>
             </w:r>
           </w:p>
         </w:tc>
@@ -1722,7 +1765,7 @@
           </w:tcPr>
           <w:p>
             <w:r>
-              <w:t>city</w:t>
+              <w:t>Token</w:t>
             </w:r>
           </w:p>
         </w:tc>
@@ -1790,10 +1833,7 @@
         </w:tc>
       </w:tr>
     </w:tbl>
-    <w:p>
-      <w:bookmarkStart w:id="0" w:name="_GoBack"/>
-      <w:bookmarkEnd w:id="0"/>
-    </w:p>
+    <w:p/>
     <w:tbl>
       <w:tblPr>
         <w:tblStyle w:val="TableGrid"/>
@@ -1838,19 +1878,32 @@
                 <w:b/>
                 <w:bCs/>
               </w:rPr>
-              <w:t>joinEvent</w:t>
-            </w:r>
-            <w:proofErr w:type="spellEnd"/>
-          </w:p>
-        </w:tc>
-        <w:tc>
-          <w:tcPr>
-            <w:tcW w:w="6925" w:type="dxa"/>
-          </w:tcPr>
-          <w:p>
-            <w:r>
-              <w:t>User joins an event</w:t>
-            </w:r>
+              <w:t>eventsByDate</w:t>
+            </w:r>
+            <w:proofErr w:type="spellEnd"/>
+          </w:p>
+        </w:tc>
+        <w:tc>
+          <w:tcPr>
+            <w:tcW w:w="6925" w:type="dxa"/>
+          </w:tcPr>
+          <w:p>
+            <w:r>
+              <w:t xml:space="preserve">List all events within </w:t>
+            </w:r>
+            <w:proofErr w:type="spellStart"/>
+            <w:r>
+              <w:t>startdate</w:t>
+            </w:r>
+            <w:proofErr w:type="spellEnd"/>
+            <w:r>
+              <w:t xml:space="preserve"> and </w:t>
+            </w:r>
+            <w:proofErr w:type="spellStart"/>
+            <w:r>
+              <w:t>enddate</w:t>
+            </w:r>
+            <w:proofErr w:type="spellEnd"/>
           </w:p>
         </w:tc>
       </w:tr>
@@ -1871,7 +1924,7 @@
           </w:tcPr>
           <w:p>
             <w:r>
-              <w:t>POST</w:t>
+              <w:t>GET</w:t>
             </w:r>
           </w:p>
         </w:tc>
@@ -1892,17 +1945,19 @@
             <w:tcW w:w="6925" w:type="dxa"/>
           </w:tcPr>
           <w:p>
-            <w:r>
-              <w:t xml:space="preserve">Token, </w:t>
-            </w:r>
-            <w:proofErr w:type="spellStart"/>
-            <w:r>
-              <w:t>eventid</w:t>
-            </w:r>
-            <w:proofErr w:type="spellEnd"/>
-            <w:r>
-              <w:t>, and title</w:t>
-            </w:r>
+            <w:proofErr w:type="spellStart"/>
+            <w:r>
+              <w:t>Startdate</w:t>
+            </w:r>
+            <w:proofErr w:type="spellEnd"/>
+            <w:r>
+              <w:t xml:space="preserve"> and </w:t>
+            </w:r>
+            <w:proofErr w:type="spellStart"/>
+            <w:r>
+              <w:t>enddate</w:t>
+            </w:r>
+            <w:proofErr w:type="spellEnd"/>
           </w:p>
         </w:tc>
       </w:tr>
@@ -1941,7 +1996,7 @@
           </w:tcPr>
           <w:p>
             <w:r>
-              <w:t>message</w:t>
+              <w:t>Events array and message</w:t>
             </w:r>
           </w:p>
         </w:tc>
@@ -1970,8 +2025,531 @@
       </w:tr>
     </w:tbl>
     <w:p/>
+    <w:tbl>
+      <w:tblPr>
+        <w:tblStyle w:val="TableGrid"/>
+        <w:tblW w:w="0" w:type="auto"/>
+        <w:tblLook w:val="04A0" w:firstRow="1" w:lastRow="0" w:firstColumn="1" w:lastColumn="0" w:noHBand="0" w:noVBand="1"/>
+      </w:tblPr>
+      <w:tblGrid>
+        <w:gridCol w:w="2425"/>
+        <w:gridCol w:w="6925"/>
+      </w:tblGrid>
+      <w:tr>
+        <w:tc>
+          <w:tcPr>
+            <w:tcW w:w="2425" w:type="dxa"/>
+          </w:tcPr>
+          <w:p>
+            <w:pPr>
+              <w:rPr>
+                <w:b/>
+                <w:bCs/>
+              </w:rPr>
+            </w:pPr>
+            <w:proofErr w:type="spellStart"/>
+            <w:r>
+              <w:rPr>
+                <w:b/>
+                <w:bCs/>
+              </w:rPr>
+              <w:t>url</w:t>
+            </w:r>
+            <w:proofErr w:type="spellEnd"/>
+            <w:r>
+              <w:rPr>
+                <w:b/>
+                <w:bCs/>
+              </w:rPr>
+              <w:t>/</w:t>
+            </w:r>
+            <w:proofErr w:type="spellStart"/>
+            <w:r>
+              <w:rPr>
+                <w:b/>
+                <w:bCs/>
+              </w:rPr>
+              <w:t>eventsByCity</w:t>
+            </w:r>
+            <w:proofErr w:type="spellEnd"/>
+          </w:p>
+        </w:tc>
+        <w:tc>
+          <w:tcPr>
+            <w:tcW w:w="6925" w:type="dxa"/>
+          </w:tcPr>
+          <w:p>
+            <w:r>
+              <w:t>List all active events by city</w:t>
+            </w:r>
+          </w:p>
+        </w:tc>
+      </w:tr>
+      <w:tr>
+        <w:tc>
+          <w:tcPr>
+            <w:tcW w:w="2425" w:type="dxa"/>
+          </w:tcPr>
+          <w:p>
+            <w:r>
+              <w:t>HTTP Request</w:t>
+            </w:r>
+          </w:p>
+        </w:tc>
+        <w:tc>
+          <w:tcPr>
+            <w:tcW w:w="6925" w:type="dxa"/>
+          </w:tcPr>
+          <w:p>
+            <w:r>
+              <w:t>GET</w:t>
+            </w:r>
+          </w:p>
+        </w:tc>
+      </w:tr>
+      <w:tr>
+        <w:tc>
+          <w:tcPr>
+            <w:tcW w:w="2425" w:type="dxa"/>
+          </w:tcPr>
+          <w:p>
+            <w:r>
+              <w:t>Required Inputs</w:t>
+            </w:r>
+          </w:p>
+        </w:tc>
+        <w:tc>
+          <w:tcPr>
+            <w:tcW w:w="6925" w:type="dxa"/>
+          </w:tcPr>
+          <w:p>
+            <w:r>
+              <w:t>city</w:t>
+            </w:r>
+          </w:p>
+        </w:tc>
+      </w:tr>
+      <w:tr>
+        <w:tc>
+          <w:tcPr>
+            <w:tcW w:w="2425" w:type="dxa"/>
+          </w:tcPr>
+          <w:p>
+            <w:r>
+              <w:t>Optional Inputs</w:t>
+            </w:r>
+          </w:p>
+        </w:tc>
+        <w:tc>
+          <w:tcPr>
+            <w:tcW w:w="6925" w:type="dxa"/>
+          </w:tcPr>
+          <w:p/>
+        </w:tc>
+      </w:tr>
+      <w:tr>
+        <w:tc>
+          <w:tcPr>
+            <w:tcW w:w="2425" w:type="dxa"/>
+          </w:tcPr>
+          <w:p>
+            <w:r>
+              <w:t>Successful Output</w:t>
+            </w:r>
+          </w:p>
+        </w:tc>
+        <w:tc>
+          <w:tcPr>
+            <w:tcW w:w="6925" w:type="dxa"/>
+          </w:tcPr>
+          <w:p>
+            <w:r>
+              <w:t>Events array and message</w:t>
+            </w:r>
+          </w:p>
+        </w:tc>
+      </w:tr>
+      <w:tr>
+        <w:tc>
+          <w:tcPr>
+            <w:tcW w:w="2425" w:type="dxa"/>
+          </w:tcPr>
+          <w:p>
+            <w:r>
+              <w:t>Error Output</w:t>
+            </w:r>
+          </w:p>
+        </w:tc>
+        <w:tc>
+          <w:tcPr>
+            <w:tcW w:w="6925" w:type="dxa"/>
+          </w:tcPr>
+          <w:p>
+            <w:r>
+              <w:t>message</w:t>
+            </w:r>
+          </w:p>
+        </w:tc>
+      </w:tr>
+    </w:tbl>
+    <w:p/>
+    <w:tbl>
+      <w:tblPr>
+        <w:tblStyle w:val="TableGrid"/>
+        <w:tblW w:w="0" w:type="auto"/>
+        <w:tblLook w:val="04A0" w:firstRow="1" w:lastRow="0" w:firstColumn="1" w:lastColumn="0" w:noHBand="0" w:noVBand="1"/>
+      </w:tblPr>
+      <w:tblGrid>
+        <w:gridCol w:w="2425"/>
+        <w:gridCol w:w="6925"/>
+      </w:tblGrid>
+      <w:tr>
+        <w:tc>
+          <w:tcPr>
+            <w:tcW w:w="2425" w:type="dxa"/>
+          </w:tcPr>
+          <w:p>
+            <w:pPr>
+              <w:rPr>
+                <w:b/>
+                <w:bCs/>
+              </w:rPr>
+            </w:pPr>
+            <w:proofErr w:type="spellStart"/>
+            <w:r>
+              <w:rPr>
+                <w:b/>
+                <w:bCs/>
+              </w:rPr>
+              <w:t>url</w:t>
+            </w:r>
+            <w:proofErr w:type="spellEnd"/>
+            <w:r>
+              <w:rPr>
+                <w:b/>
+                <w:bCs/>
+              </w:rPr>
+              <w:t>/</w:t>
+            </w:r>
+            <w:proofErr w:type="spellStart"/>
+            <w:r>
+              <w:rPr>
+                <w:b/>
+                <w:bCs/>
+              </w:rPr>
+              <w:t>joinEvent</w:t>
+            </w:r>
+            <w:proofErr w:type="spellEnd"/>
+          </w:p>
+        </w:tc>
+        <w:tc>
+          <w:tcPr>
+            <w:tcW w:w="6925" w:type="dxa"/>
+          </w:tcPr>
+          <w:p>
+            <w:r>
+              <w:t>User joins an event</w:t>
+            </w:r>
+          </w:p>
+        </w:tc>
+      </w:tr>
+      <w:tr>
+        <w:tc>
+          <w:tcPr>
+            <w:tcW w:w="2425" w:type="dxa"/>
+          </w:tcPr>
+          <w:p>
+            <w:r>
+              <w:t>HTTP Request</w:t>
+            </w:r>
+          </w:p>
+        </w:tc>
+        <w:tc>
+          <w:tcPr>
+            <w:tcW w:w="6925" w:type="dxa"/>
+          </w:tcPr>
+          <w:p>
+            <w:r>
+              <w:t>POST</w:t>
+            </w:r>
+          </w:p>
+        </w:tc>
+      </w:tr>
+      <w:tr>
+        <w:tc>
+          <w:tcPr>
+            <w:tcW w:w="2425" w:type="dxa"/>
+          </w:tcPr>
+          <w:p>
+            <w:r>
+              <w:t>Required Inputs</w:t>
+            </w:r>
+          </w:p>
+        </w:tc>
+        <w:tc>
+          <w:tcPr>
+            <w:tcW w:w="6925" w:type="dxa"/>
+          </w:tcPr>
+          <w:p>
+            <w:r>
+              <w:t xml:space="preserve">Token, </w:t>
+            </w:r>
+            <w:proofErr w:type="spellStart"/>
+            <w:r>
+              <w:t>eventid</w:t>
+            </w:r>
+            <w:proofErr w:type="spellEnd"/>
+            <w:r>
+              <w:t>, and title</w:t>
+            </w:r>
+          </w:p>
+        </w:tc>
+      </w:tr>
+      <w:tr>
+        <w:tc>
+          <w:tcPr>
+            <w:tcW w:w="2425" w:type="dxa"/>
+          </w:tcPr>
+          <w:p>
+            <w:r>
+              <w:t>Optional Inputs</w:t>
+            </w:r>
+          </w:p>
+        </w:tc>
+        <w:tc>
+          <w:tcPr>
+            <w:tcW w:w="6925" w:type="dxa"/>
+          </w:tcPr>
+          <w:p/>
+        </w:tc>
+      </w:tr>
+      <w:tr>
+        <w:tc>
+          <w:tcPr>
+            <w:tcW w:w="2425" w:type="dxa"/>
+          </w:tcPr>
+          <w:p>
+            <w:r>
+              <w:t>Successful Output</w:t>
+            </w:r>
+          </w:p>
+        </w:tc>
+        <w:tc>
+          <w:tcPr>
+            <w:tcW w:w="6925" w:type="dxa"/>
+          </w:tcPr>
+          <w:p>
+            <w:r>
+              <w:t>message</w:t>
+            </w:r>
+          </w:p>
+        </w:tc>
+      </w:tr>
+      <w:tr>
+        <w:tc>
+          <w:tcPr>
+            <w:tcW w:w="2425" w:type="dxa"/>
+          </w:tcPr>
+          <w:p>
+            <w:r>
+              <w:t>Error Output</w:t>
+            </w:r>
+          </w:p>
+        </w:tc>
+        <w:tc>
+          <w:tcPr>
+            <w:tcW w:w="6925" w:type="dxa"/>
+          </w:tcPr>
+          <w:p>
+            <w:r>
+              <w:t>message</w:t>
+            </w:r>
+          </w:p>
+        </w:tc>
+      </w:tr>
+    </w:tbl>
+    <w:p/>
+    <w:tbl>
+      <w:tblPr>
+        <w:tblStyle w:val="TableGrid"/>
+        <w:tblW w:w="0" w:type="auto"/>
+        <w:tblLook w:val="04A0" w:firstRow="1" w:lastRow="0" w:firstColumn="1" w:lastColumn="0" w:noHBand="0" w:noVBand="1"/>
+      </w:tblPr>
+      <w:tblGrid>
+        <w:gridCol w:w="2425"/>
+        <w:gridCol w:w="6925"/>
+      </w:tblGrid>
+      <w:tr>
+        <w:tc>
+          <w:tcPr>
+            <w:tcW w:w="2425" w:type="dxa"/>
+          </w:tcPr>
+          <w:p>
+            <w:pPr>
+              <w:rPr>
+                <w:b/>
+                <w:bCs/>
+              </w:rPr>
+            </w:pPr>
+            <w:proofErr w:type="spellStart"/>
+            <w:r>
+              <w:rPr>
+                <w:b/>
+                <w:bCs/>
+              </w:rPr>
+              <w:t>url</w:t>
+            </w:r>
+            <w:proofErr w:type="spellEnd"/>
+            <w:r>
+              <w:rPr>
+                <w:b/>
+                <w:bCs/>
+              </w:rPr>
+              <w:t>/</w:t>
+            </w:r>
+            <w:proofErr w:type="spellStart"/>
+            <w:r>
+              <w:rPr>
+                <w:b/>
+                <w:bCs/>
+              </w:rPr>
+              <w:t>leaveEvent</w:t>
+            </w:r>
+            <w:proofErr w:type="spellEnd"/>
+          </w:p>
+        </w:tc>
+        <w:tc>
+          <w:tcPr>
+            <w:tcW w:w="6925" w:type="dxa"/>
+          </w:tcPr>
+          <w:p>
+            <w:r>
+              <w:t>User leaves an event</w:t>
+            </w:r>
+          </w:p>
+        </w:tc>
+      </w:tr>
+      <w:tr>
+        <w:tc>
+          <w:tcPr>
+            <w:tcW w:w="2425" w:type="dxa"/>
+          </w:tcPr>
+          <w:p>
+            <w:r>
+              <w:t>HTTP Request</w:t>
+            </w:r>
+          </w:p>
+        </w:tc>
+        <w:tc>
+          <w:tcPr>
+            <w:tcW w:w="6925" w:type="dxa"/>
+          </w:tcPr>
+          <w:p>
+            <w:r>
+              <w:t>POST</w:t>
+            </w:r>
+          </w:p>
+        </w:tc>
+      </w:tr>
+      <w:tr>
+        <w:tc>
+          <w:tcPr>
+            <w:tcW w:w="2425" w:type="dxa"/>
+          </w:tcPr>
+          <w:p>
+            <w:r>
+              <w:t>Required Inputs</w:t>
+            </w:r>
+          </w:p>
+        </w:tc>
+        <w:tc>
+          <w:tcPr>
+            <w:tcW w:w="6925" w:type="dxa"/>
+          </w:tcPr>
+          <w:p>
+            <w:r>
+              <w:t xml:space="preserve">Token, </w:t>
+            </w:r>
+            <w:proofErr w:type="spellStart"/>
+            <w:r>
+              <w:t>eventid</w:t>
+            </w:r>
+            <w:proofErr w:type="spellEnd"/>
+            <w:r>
+              <w:t>, and title</w:t>
+            </w:r>
+          </w:p>
+        </w:tc>
+      </w:tr>
+      <w:tr>
+        <w:tc>
+          <w:tcPr>
+            <w:tcW w:w="2425" w:type="dxa"/>
+          </w:tcPr>
+          <w:p>
+            <w:r>
+              <w:t>Optional Inputs</w:t>
+            </w:r>
+          </w:p>
+        </w:tc>
+        <w:tc>
+          <w:tcPr>
+            <w:tcW w:w="6925" w:type="dxa"/>
+          </w:tcPr>
+          <w:p/>
+        </w:tc>
+      </w:tr>
+      <w:tr>
+        <w:tc>
+          <w:tcPr>
+            <w:tcW w:w="2425" w:type="dxa"/>
+          </w:tcPr>
+          <w:p>
+            <w:r>
+              <w:t>Successful Output</w:t>
+            </w:r>
+          </w:p>
+        </w:tc>
+        <w:tc>
+          <w:tcPr>
+            <w:tcW w:w="6925" w:type="dxa"/>
+          </w:tcPr>
+          <w:p>
+            <w:r>
+              <w:t>message</w:t>
+            </w:r>
+          </w:p>
+        </w:tc>
+      </w:tr>
+      <w:tr>
+        <w:tc>
+          <w:tcPr>
+            <w:tcW w:w="2425" w:type="dxa"/>
+          </w:tcPr>
+          <w:p>
+            <w:r>
+              <w:t>Error Output</w:t>
+            </w:r>
+          </w:p>
+        </w:tc>
+        <w:tc>
+          <w:tcPr>
+            <w:tcW w:w="6925" w:type="dxa"/>
+          </w:tcPr>
+          <w:p>
+            <w:r>
+              <w:t>message</w:t>
+            </w:r>
+          </w:p>
+        </w:tc>
+      </w:tr>
+    </w:tbl>
+    <w:p>
+      <w:bookmarkStart w:id="0" w:name="_GoBack"/>
+      <w:bookmarkEnd w:id="0"/>
+    </w:p>
     <w:sectPr>
-      <w:headerReference w:type="default" r:id="rId6"/>
+      <w:headerReference w:type="default" r:id="rId7"/>
       <w:pgSz w:w="12240" w:h="15840"/>
       <w:pgMar w:top="1440" w:right="1440" w:bottom="1440" w:left="1440" w:header="720" w:footer="720" w:gutter="0"/>
       <w:cols w:space="720"/>
@@ -2872,4 +3450,16 @@
     </a:ext>
   </a:extLst>
 </a:theme>
+</file>
+
+<file path=customXml/item1.xml><?xml version="1.0" encoding="utf-8"?>
+<b:Sources xmlns:b="http://schemas.openxmlformats.org/officeDocument/2006/bibliography" xmlns="http://schemas.openxmlformats.org/officeDocument/2006/bibliography" SelectedStyle="\APASixthEditionOfficeOnline.xsl" StyleName="APA" Version="6"/>
+</file>
+
+<file path=customXml/itemProps1.xml><?xml version="1.0" encoding="utf-8"?>
+<ds:datastoreItem xmlns:ds="http://schemas.openxmlformats.org/officeDocument/2006/customXml" ds:itemID="{EEBB9637-9B45-4F86-B52D-76893899ED55}">
+  <ds:schemaRefs>
+    <ds:schemaRef ds:uri="http://schemas.openxmlformats.org/officeDocument/2006/bibliography"/>
+  </ds:schemaRefs>
+</ds:datastoreItem>
 </file>
</xml_diff>